<commit_message>
malheureusement tout tourne autour de comparer design5
</commit_message>
<xml_diff>
--- a/Devoir 1-exo2 complets1.docx
+++ b/Devoir 1-exo2 complets1.docx
@@ -4525,6 +4525,45 @@
         <w:t>.</w:t>
       </w:r>
     </w:p>
+    <w:p/>
+    <w:p/>
+    <w:p/>
+    <w:p/>
+    <w:p/>
+    <w:p/>
+    <w:p/>
+    <w:p/>
+    <w:p/>
+    <w:p/>
+    <w:p/>
+    <w:p/>
+    <w:p/>
+    <w:p/>
+    <w:p/>
+    <w:p/>
+    <w:p/>
+    <w:p/>
+    <w:p/>
+    <w:p/>
+    <w:p/>
+    <w:p/>
+    <w:p/>
+    <w:p/>
+    <w:p/>
+    <w:p/>
+    <w:p/>
+    <w:p/>
+    <w:p/>
+    <w:p/>
+    <w:p/>
+    <w:p/>
+    <w:p/>
+    <w:p/>
+    <w:p/>
+    <w:p/>
+    <w:p/>
+    <w:p/>
+    <w:p/>
     <w:sectPr>
       <w:pgSz w:w="11906" w:h="16838"/>
       <w:pgMar w:top="1440" w:right="1440" w:bottom="1440" w:left="1440" w:header="708" w:footer="708" w:gutter="0"/>

</xml_diff>